<commit_message>
Code aufgeräumt und auskommentiert.
</commit_message>
<xml_diff>
--- a/DashMyNaoFX - Features.docx
+++ b/DashMyNaoFX - Features.docx
@@ -2,8 +2,6 @@
 <file path=word/document.xml><?xml version="1.0" encoding="utf-8"?>
 <w:document xmlns:wpc="http://schemas.microsoft.com/office/word/2010/wordprocessingCanvas" xmlns:cx="http://schemas.microsoft.com/office/drawing/2014/chartex" xmlns:cx1="http://schemas.microsoft.com/office/drawing/2015/9/8/chartex" xmlns:cx2="http://schemas.microsoft.com/office/drawing/2015/10/21/chartex" xmlns:cx3="http://schemas.microsoft.com/office/drawing/2016/5/9/chartex" xmlns:cx4="http://schemas.microsoft.com/office/drawing/2016/5/10/chartex" xmlns:cx5="http://schemas.microsoft.com/office/drawing/2016/5/11/chartex" xmlns:cx6="http://schemas.microsoft.com/office/drawing/2016/5/12/chartex" xmlns:cx7="http://schemas.microsoft.com/office/drawing/2016/5/13/chartex" xmlns:cx8="http://schemas.microsoft.com/office/drawing/2016/5/14/chartex" xmlns:mc="http://schemas.openxmlformats.org/markup-compatibility/2006" xmlns:aink="http://schemas.microsoft.com/office/drawing/2016/ink" xmlns:am3d="http://schemas.microsoft.com/office/drawing/2017/model3d" xmlns:o="urn:schemas-microsoft-com:office:office" xmlns:r="http://schemas.openxmlformats.org/officeDocument/2006/relationships" xmlns:m="http://schemas.openxmlformats.org/officeDocument/2006/math" xmlns:v="urn:schemas-microsoft-com:vml" xmlns:wp14="http://schemas.microsoft.com/office/word/2010/wordprocessingDrawing" xmlns:wp="http://schemas.openxmlformats.org/drawingml/2006/wordprocessingDrawing" xmlns:w10="urn:schemas-microsoft-com:office:word" xmlns:w="http://schemas.openxmlformats.org/wordprocessingml/2006/main" xmlns:w14="http://schemas.microsoft.com/office/word/2010/wordml" xmlns:w15="http://schemas.microsoft.com/office/word/2012/wordml" xmlns:w16cid="http://schemas.microsoft.com/office/word/2016/wordml/cid" xmlns:w16se="http://schemas.microsoft.com/office/word/2015/wordml/symex" xmlns:wpg="http://schemas.microsoft.com/office/word/2010/wordprocessingGroup" xmlns:wpi="http://schemas.microsoft.com/office/word/2010/wordprocessingInk" xmlns:wne="http://schemas.microsoft.com/office/word/2006/wordml" xmlns:wps="http://schemas.microsoft.com/office/word/2010/wordprocessingShape" mc:Ignorable="w14 w15 w16se w16cid wp14">
   <w:body>
-    <w:bookmarkStart w:id="0" w:name="_GoBack"/>
-    <w:bookmarkEnd w:id="0"/>
     <w:p>
       <w:pPr>
         <w:spacing w:line="360" w:lineRule="auto"/>
@@ -150,7 +148,23 @@
           <w:szCs w:val="24"/>
           <w:lang w:val="en-US"/>
         </w:rPr>
-        <w:t>You can move the NAO with WASD control (</w:t>
+        <w:t xml:space="preserve">You can move the NAO with </w:t>
+      </w:r>
+      <w:r>
+        <w:rPr>
+          <w:sz w:val="24"/>
+          <w:szCs w:val="24"/>
+          <w:lang w:val="en-US"/>
+        </w:rPr>
+        <w:t>the GUI</w:t>
+      </w:r>
+      <w:r>
+        <w:rPr>
+          <w:sz w:val="24"/>
+          <w:szCs w:val="24"/>
+          <w:lang w:val="en-US"/>
+        </w:rPr>
+        <w:t xml:space="preserve"> control (</w:t>
       </w:r>
       <w:r>
         <w:rPr>
@@ -266,7 +280,16 @@
           <w:sz w:val="24"/>
           <w:szCs w:val="24"/>
         </w:rPr>
-        <w:t>poses</w:t>
+        <w:t>p</w:t>
+      </w:r>
+      <w:bookmarkStart w:id="0" w:name="_GoBack"/>
+      <w:bookmarkEnd w:id="0"/>
+      <w:r>
+        <w:rPr>
+          <w:sz w:val="24"/>
+          <w:szCs w:val="24"/>
+        </w:rPr>
+        <w:t>oses</w:t>
       </w:r>
       <w:proofErr w:type="spellEnd"/>
     </w:p>

</xml_diff>

<commit_message>
Code überarbeitet, aufgeräumt und kommentiert. Feature-Liste erweitert.
</commit_message>
<xml_diff>
--- a/DashMyNaoFX - Features.docx
+++ b/DashMyNaoFX - Features.docx
@@ -164,7 +164,7 @@
           <w:szCs w:val="24"/>
           <w:lang w:val="en-US"/>
         </w:rPr>
-        <w:t>WASD</w:t>
+        <w:t>UI</w:t>
       </w:r>
       <w:r>
         <w:rPr>
@@ -211,17 +211,7 @@
           <w:szCs w:val="24"/>
           <w:lang w:val="en-US"/>
         </w:rPr>
-        <w:t>Align the NAOs</w:t>
-      </w:r>
-      <w:bookmarkStart w:id="0" w:name="_GoBack"/>
-      <w:bookmarkEnd w:id="0"/>
-      <w:r>
-        <w:rPr>
-          <w:sz w:val="24"/>
-          <w:szCs w:val="24"/>
-          <w:lang w:val="en-US"/>
-        </w:rPr>
-        <w:t xml:space="preserve"> head however you want</w:t>
+        <w:t>Align the NAOs head however you want</w:t>
       </w:r>
     </w:p>
     <w:p>
@@ -417,6 +407,31 @@
         </w:rPr>
         <w:t>e</w:t>
       </w:r>
+    </w:p>
+    <w:p>
+      <w:pPr>
+        <w:pStyle w:val="Listenabsatz"/>
+        <w:numPr>
+          <w:ilvl w:val="0"/>
+          <w:numId w:val="1"/>
+        </w:numPr>
+        <w:spacing w:line="360" w:lineRule="auto"/>
+        <w:rPr>
+          <w:sz w:val="24"/>
+          <w:szCs w:val="24"/>
+          <w:lang w:val="en-US"/>
+        </w:rPr>
+      </w:pPr>
+      <w:r>
+        <w:rPr>
+          <w:sz w:val="24"/>
+          <w:szCs w:val="24"/>
+          <w:lang w:val="en-US"/>
+        </w:rPr>
+        <w:t>Press one of the three tactile sensors on the NAOs head and get surprised!</w:t>
+      </w:r>
+      <w:bookmarkStart w:id="0" w:name="_GoBack"/>
+      <w:bookmarkEnd w:id="0"/>
     </w:p>
     <w:p>
       <w:pPr>

</xml_diff>

<commit_message>
Tracker hinzugefügt und Movement mit ausruhen und aufwachen erweitert.
</commit_message>
<xml_diff>
--- a/DashMyNaoFX - Features.docx
+++ b/DashMyNaoFX - Features.docx
@@ -351,7 +351,17 @@
           <w:szCs w:val="24"/>
           <w:lang w:val="en-US"/>
         </w:rPr>
-        <w:t>Let the NAO play different audio samples</w:t>
+        <w:t>Let the NAO pl</w:t>
+      </w:r>
+      <w:bookmarkStart w:id="0" w:name="_GoBack"/>
+      <w:bookmarkEnd w:id="0"/>
+      <w:r>
+        <w:rPr>
+          <w:sz w:val="24"/>
+          <w:szCs w:val="24"/>
+          <w:lang w:val="en-US"/>
+        </w:rPr>
+        <w:t>ay different audio samples</w:t>
       </w:r>
     </w:p>
     <w:p>
@@ -430,8 +440,6 @@
         </w:rPr>
         <w:t>Press one of the three tactile sensors on the NAOs head and get surprised!</w:t>
       </w:r>
-      <w:bookmarkStart w:id="0" w:name="_GoBack"/>
-      <w:bookmarkEnd w:id="0"/>
     </w:p>
     <w:p>
       <w:pPr>
@@ -492,7 +500,7 @@
           <w:szCs w:val="24"/>
           <w:lang w:val="en-US"/>
         </w:rPr>
-        <w:t>Get the NAOs POV (camera motion picture)</w:t>
+        <w:t xml:space="preserve">Start the tracker system to detect faces by pressing the front tactile sensor </w:t>
       </w:r>
     </w:p>
     <w:p>
@@ -562,21 +570,32 @@
         <w:rPr>
           <w:sz w:val="24"/>
           <w:szCs w:val="24"/>
-        </w:rPr>
-      </w:pPr>
-      <w:proofErr w:type="spellStart"/>
-      <w:r>
-        <w:rPr>
-          <w:sz w:val="24"/>
-          <w:szCs w:val="24"/>
-        </w:rPr>
-        <w:t>bla</w:t>
-      </w:r>
-      <w:proofErr w:type="spellEnd"/>
+          <w:lang w:val="en-US"/>
+        </w:rPr>
+      </w:pPr>
+      <w:r>
+        <w:rPr>
+          <w:sz w:val="24"/>
+          <w:szCs w:val="24"/>
+          <w:lang w:val="en-US"/>
+        </w:rPr>
+        <w:t>Move the NAOs arms h</w:t>
+      </w:r>
+      <w:r>
+        <w:rPr>
+          <w:sz w:val="24"/>
+          <w:szCs w:val="24"/>
+          <w:lang w:val="en-US"/>
+        </w:rPr>
+        <w:t>owever you want!</w:t>
+      </w:r>
     </w:p>
     <w:p>
       <w:pPr>
         <w:spacing w:line="360" w:lineRule="auto"/>
+        <w:rPr>
+          <w:lang w:val="en-US"/>
+        </w:rPr>
       </w:pPr>
     </w:p>
     <w:p>
@@ -586,6 +605,7 @@
           <w:i/>
           <w:sz w:val="36"/>
           <w:szCs w:val="36"/>
+          <w:lang w:val="en-US"/>
         </w:rPr>
       </w:pPr>
     </w:p>

</xml_diff>

<commit_message>
Code nochmal überschaut und Doku bearbeitet.
</commit_message>
<xml_diff>
--- a/DashMyNaoFX - Features.docx
+++ b/DashMyNaoFX - Features.docx
@@ -125,7 +125,25 @@
           <w:sz w:val="36"/>
           <w:szCs w:val="36"/>
         </w:rPr>
-        <w:t>Features:</w:t>
+        <w:t>Must-</w:t>
+      </w:r>
+      <w:proofErr w:type="spellStart"/>
+      <w:r>
+        <w:rPr>
+          <w:i/>
+          <w:sz w:val="36"/>
+          <w:szCs w:val="36"/>
+        </w:rPr>
+        <w:t>Have</w:t>
+      </w:r>
+      <w:proofErr w:type="spellEnd"/>
+      <w:r>
+        <w:rPr>
+          <w:i/>
+          <w:sz w:val="36"/>
+          <w:szCs w:val="36"/>
+        </w:rPr>
+        <w:t>:</w:t>
       </w:r>
     </w:p>
     <w:p>
@@ -211,7 +229,17 @@
           <w:szCs w:val="24"/>
           <w:lang w:val="en-US"/>
         </w:rPr>
-        <w:t>Align the NAOs head however you want</w:t>
+        <w:t>Align the NAOs head h</w:t>
+      </w:r>
+      <w:bookmarkStart w:id="0" w:name="_GoBack"/>
+      <w:bookmarkEnd w:id="0"/>
+      <w:r>
+        <w:rPr>
+          <w:sz w:val="24"/>
+          <w:szCs w:val="24"/>
+          <w:lang w:val="en-US"/>
+        </w:rPr>
+        <w:t>owever you want</w:t>
       </w:r>
     </w:p>
     <w:p>
@@ -351,17 +379,7 @@
           <w:szCs w:val="24"/>
           <w:lang w:val="en-US"/>
         </w:rPr>
-        <w:t>Let the NAO pl</w:t>
-      </w:r>
-      <w:bookmarkStart w:id="0" w:name="_GoBack"/>
-      <w:bookmarkEnd w:id="0"/>
-      <w:r>
-        <w:rPr>
-          <w:sz w:val="24"/>
-          <w:szCs w:val="24"/>
-          <w:lang w:val="en-US"/>
-        </w:rPr>
-        <w:t>ay different audio samples</w:t>
+        <w:t>Let the NAO play different audio samples</w:t>
       </w:r>
     </w:p>
     <w:p>
@@ -407,15 +425,7 @@
           <w:szCs w:val="24"/>
           <w:lang w:val="en-US"/>
         </w:rPr>
-        <w:t>Check the current body states like battery percentage or temperatur</w:t>
-      </w:r>
-      <w:r>
-        <w:rPr>
-          <w:sz w:val="24"/>
-          <w:szCs w:val="24"/>
-          <w:lang w:val="en-US"/>
-        </w:rPr>
-        <w:t>e</w:t>
+        <w:t>The IP from the latest connection will be remembered</w:t>
       </w:r>
     </w:p>
     <w:p>
@@ -438,7 +448,54 @@
           <w:szCs w:val="24"/>
           <w:lang w:val="en-US"/>
         </w:rPr>
-        <w:t>Press one of the three tactile sensors on the NAOs head and get surprised!</w:t>
+        <w:t>Check the current body states like battery percentage or temperatur</w:t>
+      </w:r>
+      <w:r>
+        <w:rPr>
+          <w:sz w:val="24"/>
+          <w:szCs w:val="24"/>
+          <w:lang w:val="en-US"/>
+        </w:rPr>
+        <w:t>e</w:t>
+      </w:r>
+    </w:p>
+    <w:p>
+      <w:pPr>
+        <w:pStyle w:val="Listenabsatz"/>
+        <w:numPr>
+          <w:ilvl w:val="0"/>
+          <w:numId w:val="1"/>
+        </w:numPr>
+        <w:spacing w:line="360" w:lineRule="auto"/>
+        <w:rPr>
+          <w:sz w:val="24"/>
+          <w:szCs w:val="24"/>
+          <w:lang w:val="en-US"/>
+        </w:rPr>
+      </w:pPr>
+      <w:r>
+        <w:rPr>
+          <w:sz w:val="24"/>
+          <w:szCs w:val="24"/>
+          <w:lang w:val="en-US"/>
+        </w:rPr>
+        <w:t>Press one of the three sensors on the NAOs head and</w:t>
+      </w:r>
+      <w:r>
+        <w:rPr>
+          <w:sz w:val="24"/>
+          <w:szCs w:val="24"/>
+          <w:lang w:val="en-US"/>
+        </w:rPr>
+        <w:t xml:space="preserve"> look at the reaction</w:t>
+      </w:r>
+      <w:r>
+        <w:rPr>
+          <w:sz w:val="24"/>
+          <w:szCs w:val="24"/>
+          <w:lang w:val="en-US"/>
+        </w:rPr>
+        <w:t>!</w:t>
       </w:r>
     </w:p>
     <w:p>
@@ -459,7 +516,7 @@
           <w:sz w:val="36"/>
           <w:szCs w:val="36"/>
         </w:rPr>
-        <w:t xml:space="preserve">Additional </w:t>
+        <w:t>Nice-</w:t>
       </w:r>
       <w:proofErr w:type="spellStart"/>
       <w:r>
@@ -468,7 +525,25 @@
           <w:sz w:val="36"/>
           <w:szCs w:val="36"/>
         </w:rPr>
-        <w:t>features</w:t>
+        <w:t>To</w:t>
+      </w:r>
+      <w:proofErr w:type="spellEnd"/>
+      <w:r>
+        <w:rPr>
+          <w:i/>
+          <w:sz w:val="36"/>
+          <w:szCs w:val="36"/>
+        </w:rPr>
+        <w:t>-</w:t>
+      </w:r>
+      <w:proofErr w:type="spellStart"/>
+      <w:r>
+        <w:rPr>
+          <w:i/>
+          <w:sz w:val="36"/>
+          <w:szCs w:val="36"/>
+        </w:rPr>
+        <w:t>Have</w:t>
       </w:r>
       <w:proofErr w:type="spellEnd"/>
       <w:r>

</xml_diff>

<commit_message>
Code aufgeräumt, mögliche Bugs verhindert und Doku bearbeitet.
</commit_message>
<xml_diff>
--- a/DashMyNaoFX - Features.docx
+++ b/DashMyNaoFX - Features.docx
@@ -229,17 +229,7 @@
           <w:szCs w:val="24"/>
           <w:lang w:val="en-US"/>
         </w:rPr>
-        <w:t>Align the NAOs head h</w:t>
-      </w:r>
-      <w:bookmarkStart w:id="0" w:name="_GoBack"/>
-      <w:bookmarkEnd w:id="0"/>
-      <w:r>
-        <w:rPr>
-          <w:sz w:val="24"/>
-          <w:szCs w:val="24"/>
-          <w:lang w:val="en-US"/>
-        </w:rPr>
-        <w:t>owever you want</w:t>
+        <w:t>Align the NAOs head however you want</w:t>
       </w:r>
     </w:p>
     <w:p>
@@ -543,7 +533,17 @@
           <w:sz w:val="36"/>
           <w:szCs w:val="36"/>
         </w:rPr>
-        <w:t>Have</w:t>
+        <w:t>Ha</w:t>
+      </w:r>
+      <w:bookmarkStart w:id="0" w:name="_GoBack"/>
+      <w:bookmarkEnd w:id="0"/>
+      <w:r>
+        <w:rPr>
+          <w:i/>
+          <w:sz w:val="36"/>
+          <w:szCs w:val="36"/>
+        </w:rPr>
+        <w:t>ve</w:t>
       </w:r>
       <w:proofErr w:type="spellEnd"/>
       <w:r>
@@ -623,16 +623,14 @@
         </w:rPr>
         <w:t xml:space="preserve"> multiple </w:t>
       </w:r>
-      <w:proofErr w:type="spellStart"/>
-      <w:r>
-        <w:rPr>
-          <w:sz w:val="24"/>
-          <w:szCs w:val="24"/>
-          <w:lang w:val="en-US"/>
-        </w:rPr>
-        <w:t>behaviours</w:t>
-      </w:r>
-      <w:proofErr w:type="spellEnd"/>
+      <w:r>
+        <w:rPr>
+          <w:sz w:val="24"/>
+          <w:szCs w:val="24"/>
+          <w:lang w:val="en-US"/>
+        </w:rPr>
+        <w:t>behaviors</w:t>
+      </w:r>
     </w:p>
     <w:p>
       <w:pPr>

</xml_diff>

<commit_message>
GUI Tabs disabled und Doku bearbeitet.
</commit_message>
<xml_diff>
--- a/DashMyNaoFX - Features.docx
+++ b/DashMyNaoFX - Features.docx
@@ -166,47 +166,7 @@
           <w:szCs w:val="24"/>
           <w:lang w:val="en-US"/>
         </w:rPr>
-        <w:t xml:space="preserve">You can move the NAO with </w:t>
-      </w:r>
-      <w:r>
-        <w:rPr>
-          <w:sz w:val="24"/>
-          <w:szCs w:val="24"/>
-          <w:lang w:val="en-US"/>
-        </w:rPr>
-        <w:t xml:space="preserve">the </w:t>
-      </w:r>
-      <w:r>
-        <w:rPr>
-          <w:sz w:val="24"/>
-          <w:szCs w:val="24"/>
-          <w:lang w:val="en-US"/>
-        </w:rPr>
-        <w:t>UI</w:t>
-      </w:r>
-      <w:r>
-        <w:rPr>
-          <w:sz w:val="24"/>
-          <w:szCs w:val="24"/>
-          <w:lang w:val="en-US"/>
-        </w:rPr>
-        <w:t xml:space="preserve"> control (</w:t>
-      </w:r>
-      <w:r>
-        <w:rPr>
-          <w:sz w:val="24"/>
-          <w:szCs w:val="24"/>
-          <w:lang w:val="en-US"/>
-        </w:rPr>
-        <w:t>Motion control</w:t>
-      </w:r>
-      <w:r>
-        <w:rPr>
-          <w:sz w:val="24"/>
-          <w:szCs w:val="24"/>
-          <w:lang w:val="en-US"/>
-        </w:rPr>
-        <w:t>)</w:t>
+        <w:t>Use the dashboard on a GUI made with JavaFX and CSS</w:t>
       </w:r>
     </w:p>
     <w:p>
@@ -229,7 +189,47 @@
           <w:szCs w:val="24"/>
           <w:lang w:val="en-US"/>
         </w:rPr>
-        <w:t>Align the NAOs head however you want</w:t>
+        <w:t xml:space="preserve">You can move the NAO with </w:t>
+      </w:r>
+      <w:r>
+        <w:rPr>
+          <w:sz w:val="24"/>
+          <w:szCs w:val="24"/>
+          <w:lang w:val="en-US"/>
+        </w:rPr>
+        <w:t xml:space="preserve">the </w:t>
+      </w:r>
+      <w:r>
+        <w:rPr>
+          <w:sz w:val="24"/>
+          <w:szCs w:val="24"/>
+          <w:lang w:val="en-US"/>
+        </w:rPr>
+        <w:t>UI</w:t>
+      </w:r>
+      <w:r>
+        <w:rPr>
+          <w:sz w:val="24"/>
+          <w:szCs w:val="24"/>
+          <w:lang w:val="en-US"/>
+        </w:rPr>
+        <w:t xml:space="preserve"> control (</w:t>
+      </w:r>
+      <w:r>
+        <w:rPr>
+          <w:sz w:val="24"/>
+          <w:szCs w:val="24"/>
+          <w:lang w:val="en-US"/>
+        </w:rPr>
+        <w:t>Motion control</w:t>
+      </w:r>
+      <w:r>
+        <w:rPr>
+          <w:sz w:val="24"/>
+          <w:szCs w:val="24"/>
+          <w:lang w:val="en-US"/>
+        </w:rPr>
+        <w:t>)</w:t>
       </w:r>
     </w:p>
     <w:p>
@@ -252,7 +252,7 @@
           <w:szCs w:val="24"/>
           <w:lang w:val="en-US"/>
         </w:rPr>
-        <w:t>Write in your text to say it out loud (Text2Speech)</w:t>
+        <w:t>Align the NAOs head however you want</w:t>
       </w:r>
     </w:p>
     <w:p>
@@ -266,49 +266,17 @@
         <w:rPr>
           <w:sz w:val="24"/>
           <w:szCs w:val="24"/>
-        </w:rPr>
-      </w:pPr>
-      <w:proofErr w:type="spellStart"/>
-      <w:r>
-        <w:rPr>
-          <w:sz w:val="24"/>
-          <w:szCs w:val="24"/>
-        </w:rPr>
-        <w:t>Choose</w:t>
-      </w:r>
-      <w:proofErr w:type="spellEnd"/>
-      <w:r>
-        <w:rPr>
-          <w:sz w:val="24"/>
-          <w:szCs w:val="24"/>
-        </w:rPr>
-        <w:t xml:space="preserve"> </w:t>
-      </w:r>
-      <w:proofErr w:type="spellStart"/>
-      <w:r>
-        <w:rPr>
-          <w:sz w:val="24"/>
-          <w:szCs w:val="24"/>
-        </w:rPr>
-        <w:t>between</w:t>
-      </w:r>
-      <w:proofErr w:type="spellEnd"/>
-      <w:r>
-        <w:rPr>
-          <w:sz w:val="24"/>
-          <w:szCs w:val="24"/>
-        </w:rPr>
-        <w:t xml:space="preserve"> multiple </w:t>
-      </w:r>
-      <w:proofErr w:type="spellStart"/>
-      <w:r>
-        <w:rPr>
-          <w:sz w:val="24"/>
-          <w:szCs w:val="24"/>
-        </w:rPr>
-        <w:t>poses</w:t>
-      </w:r>
-      <w:proofErr w:type="spellEnd"/>
+          <w:lang w:val="en-US"/>
+        </w:rPr>
+      </w:pPr>
+      <w:r>
+        <w:rPr>
+          <w:sz w:val="24"/>
+          <w:szCs w:val="24"/>
+          <w:lang w:val="en-US"/>
+        </w:rPr>
+        <w:t>Write in your text to say it out loud (Text2Speech)</w:t>
+      </w:r>
     </w:p>
     <w:p>
       <w:pPr>
@@ -321,33 +289,56 @@
         <w:rPr>
           <w:sz w:val="24"/>
           <w:szCs w:val="24"/>
-          <w:lang w:val="en-US"/>
-        </w:rPr>
-      </w:pPr>
-      <w:r>
-        <w:rPr>
-          <w:sz w:val="24"/>
-          <w:szCs w:val="24"/>
-          <w:lang w:val="en-US"/>
-        </w:rPr>
-        <w:t xml:space="preserve">Change the different LED’s </w:t>
-      </w:r>
-      <w:r>
-        <w:rPr>
-          <w:sz w:val="24"/>
-          <w:szCs w:val="24"/>
-          <w:lang w:val="en-US"/>
-        </w:rPr>
-        <w:t>of the</w:t>
-      </w:r>
-      <w:r>
-        <w:rPr>
-          <w:sz w:val="24"/>
-          <w:szCs w:val="24"/>
-          <w:lang w:val="en-US"/>
-        </w:rPr>
-        <w:t xml:space="preserve"> NAO’s body</w:t>
-      </w:r>
+        </w:rPr>
+      </w:pPr>
+      <w:proofErr w:type="spellStart"/>
+      <w:r>
+        <w:rPr>
+          <w:sz w:val="24"/>
+          <w:szCs w:val="24"/>
+        </w:rPr>
+        <w:t>Choose</w:t>
+      </w:r>
+      <w:proofErr w:type="spellEnd"/>
+      <w:r>
+        <w:rPr>
+          <w:sz w:val="24"/>
+          <w:szCs w:val="24"/>
+        </w:rPr>
+        <w:t xml:space="preserve"> </w:t>
+      </w:r>
+      <w:proofErr w:type="spellStart"/>
+      <w:r>
+        <w:rPr>
+          <w:sz w:val="24"/>
+          <w:szCs w:val="24"/>
+        </w:rPr>
+        <w:t>between</w:t>
+      </w:r>
+      <w:proofErr w:type="spellEnd"/>
+      <w:r>
+        <w:rPr>
+          <w:sz w:val="24"/>
+          <w:szCs w:val="24"/>
+        </w:rPr>
+        <w:t xml:space="preserve"> multiple </w:t>
+      </w:r>
+      <w:proofErr w:type="spellStart"/>
+      <w:r>
+        <w:rPr>
+          <w:sz w:val="24"/>
+          <w:szCs w:val="24"/>
+        </w:rPr>
+        <w:t>pos</w:t>
+      </w:r>
+      <w:r>
+        <w:rPr>
+          <w:sz w:val="24"/>
+          <w:szCs w:val="24"/>
+        </w:rPr>
+        <w:t>tures</w:t>
+      </w:r>
+      <w:proofErr w:type="spellEnd"/>
     </w:p>
     <w:p>
       <w:pPr>
@@ -369,7 +360,23 @@
           <w:szCs w:val="24"/>
           <w:lang w:val="en-US"/>
         </w:rPr>
-        <w:t>Let the NAO play different audio samples</w:t>
+        <w:t xml:space="preserve">Change the different LED’s </w:t>
+      </w:r>
+      <w:r>
+        <w:rPr>
+          <w:sz w:val="24"/>
+          <w:szCs w:val="24"/>
+          <w:lang w:val="en-US"/>
+        </w:rPr>
+        <w:t>of the</w:t>
+      </w:r>
+      <w:r>
+        <w:rPr>
+          <w:sz w:val="24"/>
+          <w:szCs w:val="24"/>
+          <w:lang w:val="en-US"/>
+        </w:rPr>
+        <w:t xml:space="preserve"> NAO’s body</w:t>
       </w:r>
     </w:p>
     <w:p>
@@ -392,7 +399,17 @@
           <w:szCs w:val="24"/>
           <w:lang w:val="en-US"/>
         </w:rPr>
-        <w:t>Connect and disconnect easily between multiple NAOs</w:t>
+        <w:t>Let the NAO play diff</w:t>
+      </w:r>
+      <w:bookmarkStart w:id="0" w:name="_GoBack"/>
+      <w:bookmarkEnd w:id="0"/>
+      <w:r>
+        <w:rPr>
+          <w:sz w:val="24"/>
+          <w:szCs w:val="24"/>
+          <w:lang w:val="en-US"/>
+        </w:rPr>
+        <w:t>erent audio samples</w:t>
       </w:r>
     </w:p>
     <w:p>
@@ -415,7 +432,7 @@
           <w:szCs w:val="24"/>
           <w:lang w:val="en-US"/>
         </w:rPr>
-        <w:t>The IP from the latest connection will be remembered</w:t>
+        <w:t>Connect and disconnect easily between multiple NAOs</w:t>
       </w:r>
     </w:p>
     <w:p>
@@ -438,15 +455,7 @@
           <w:szCs w:val="24"/>
           <w:lang w:val="en-US"/>
         </w:rPr>
-        <w:t>Check the current body states like battery percentage or temperatur</w:t>
-      </w:r>
-      <w:r>
-        <w:rPr>
-          <w:sz w:val="24"/>
-          <w:szCs w:val="24"/>
-          <w:lang w:val="en-US"/>
-        </w:rPr>
-        <w:t>e</w:t>
+        <w:t>The IP from the latest connection will be remembered</w:t>
       </w:r>
     </w:p>
     <w:p>
@@ -469,6 +478,37 @@
           <w:szCs w:val="24"/>
           <w:lang w:val="en-US"/>
         </w:rPr>
+        <w:t>Check the current body states like battery percentage or temperatur</w:t>
+      </w:r>
+      <w:r>
+        <w:rPr>
+          <w:sz w:val="24"/>
+          <w:szCs w:val="24"/>
+          <w:lang w:val="en-US"/>
+        </w:rPr>
+        <w:t>e</w:t>
+      </w:r>
+    </w:p>
+    <w:p>
+      <w:pPr>
+        <w:pStyle w:val="Listenabsatz"/>
+        <w:numPr>
+          <w:ilvl w:val="0"/>
+          <w:numId w:val="1"/>
+        </w:numPr>
+        <w:spacing w:line="360" w:lineRule="auto"/>
+        <w:rPr>
+          <w:sz w:val="24"/>
+          <w:szCs w:val="24"/>
+          <w:lang w:val="en-US"/>
+        </w:rPr>
+      </w:pPr>
+      <w:r>
+        <w:rPr>
+          <w:sz w:val="24"/>
+          <w:szCs w:val="24"/>
+          <w:lang w:val="en-US"/>
+        </w:rPr>
         <w:t>Press one of the three sensors on the NAOs head and</w:t>
       </w:r>
       <w:r>
@@ -533,17 +573,7 @@
           <w:sz w:val="36"/>
           <w:szCs w:val="36"/>
         </w:rPr>
-        <w:t>Ha</w:t>
-      </w:r>
-      <w:bookmarkStart w:id="0" w:name="_GoBack"/>
-      <w:bookmarkEnd w:id="0"/>
-      <w:r>
-        <w:rPr>
-          <w:i/>
-          <w:sz w:val="36"/>
-          <w:szCs w:val="36"/>
-        </w:rPr>
-        <w:t>ve</w:t>
+        <w:t>Have</w:t>
       </w:r>
       <w:proofErr w:type="spellEnd"/>
       <w:r>

</xml_diff>

<commit_message>
Doku bearbeitet und GUI erweitert.
</commit_message>
<xml_diff>
--- a/DashMyNaoFX - Features.docx
+++ b/DashMyNaoFX - Features.docx
@@ -252,7 +252,17 @@
           <w:szCs w:val="24"/>
           <w:lang w:val="en-US"/>
         </w:rPr>
-        <w:t>Align the NAOs head however you want</w:t>
+        <w:t>Switc</w:t>
+      </w:r>
+      <w:bookmarkStart w:id="0" w:name="_GoBack"/>
+      <w:bookmarkEnd w:id="0"/>
+      <w:r>
+        <w:rPr>
+          <w:sz w:val="24"/>
+          <w:szCs w:val="24"/>
+          <w:lang w:val="en-US"/>
+        </w:rPr>
+        <w:t>h between “Stand-By” and “Wake-Up”</w:t>
       </w:r>
     </w:p>
     <w:p>
@@ -275,7 +285,7 @@
           <w:szCs w:val="24"/>
           <w:lang w:val="en-US"/>
         </w:rPr>
-        <w:t>Write in your text to say it out loud (Text2Speech)</w:t>
+        <w:t>Align the NAOs head however you want</w:t>
       </w:r>
     </w:p>
     <w:p>
@@ -289,56 +299,17 @@
         <w:rPr>
           <w:sz w:val="24"/>
           <w:szCs w:val="24"/>
-        </w:rPr>
-      </w:pPr>
-      <w:proofErr w:type="spellStart"/>
-      <w:r>
-        <w:rPr>
-          <w:sz w:val="24"/>
-          <w:szCs w:val="24"/>
-        </w:rPr>
-        <w:t>Choose</w:t>
-      </w:r>
-      <w:proofErr w:type="spellEnd"/>
-      <w:r>
-        <w:rPr>
-          <w:sz w:val="24"/>
-          <w:szCs w:val="24"/>
-        </w:rPr>
-        <w:t xml:space="preserve"> </w:t>
-      </w:r>
-      <w:proofErr w:type="spellStart"/>
-      <w:r>
-        <w:rPr>
-          <w:sz w:val="24"/>
-          <w:szCs w:val="24"/>
-        </w:rPr>
-        <w:t>between</w:t>
-      </w:r>
-      <w:proofErr w:type="spellEnd"/>
-      <w:r>
-        <w:rPr>
-          <w:sz w:val="24"/>
-          <w:szCs w:val="24"/>
-        </w:rPr>
-        <w:t xml:space="preserve"> multiple </w:t>
-      </w:r>
-      <w:proofErr w:type="spellStart"/>
-      <w:r>
-        <w:rPr>
-          <w:sz w:val="24"/>
-          <w:szCs w:val="24"/>
-        </w:rPr>
-        <w:t>pos</w:t>
-      </w:r>
-      <w:r>
-        <w:rPr>
-          <w:sz w:val="24"/>
-          <w:szCs w:val="24"/>
-        </w:rPr>
-        <w:t>tures</w:t>
-      </w:r>
-      <w:proofErr w:type="spellEnd"/>
+          <w:lang w:val="en-US"/>
+        </w:rPr>
+      </w:pPr>
+      <w:r>
+        <w:rPr>
+          <w:sz w:val="24"/>
+          <w:szCs w:val="24"/>
+          <w:lang w:val="en-US"/>
+        </w:rPr>
+        <w:t>Write in your text to say it out loud (Text2Speech)</w:t>
+      </w:r>
     </w:p>
     <w:p>
       <w:pPr>
@@ -351,33 +322,56 @@
         <w:rPr>
           <w:sz w:val="24"/>
           <w:szCs w:val="24"/>
-          <w:lang w:val="en-US"/>
-        </w:rPr>
-      </w:pPr>
-      <w:r>
-        <w:rPr>
-          <w:sz w:val="24"/>
-          <w:szCs w:val="24"/>
-          <w:lang w:val="en-US"/>
-        </w:rPr>
-        <w:t xml:space="preserve">Change the different LED’s </w:t>
-      </w:r>
-      <w:r>
-        <w:rPr>
-          <w:sz w:val="24"/>
-          <w:szCs w:val="24"/>
-          <w:lang w:val="en-US"/>
-        </w:rPr>
-        <w:t>of the</w:t>
-      </w:r>
-      <w:r>
-        <w:rPr>
-          <w:sz w:val="24"/>
-          <w:szCs w:val="24"/>
-          <w:lang w:val="en-US"/>
-        </w:rPr>
-        <w:t xml:space="preserve"> NAO’s body</w:t>
-      </w:r>
+        </w:rPr>
+      </w:pPr>
+      <w:proofErr w:type="spellStart"/>
+      <w:r>
+        <w:rPr>
+          <w:sz w:val="24"/>
+          <w:szCs w:val="24"/>
+        </w:rPr>
+        <w:t>Choose</w:t>
+      </w:r>
+      <w:proofErr w:type="spellEnd"/>
+      <w:r>
+        <w:rPr>
+          <w:sz w:val="24"/>
+          <w:szCs w:val="24"/>
+        </w:rPr>
+        <w:t xml:space="preserve"> </w:t>
+      </w:r>
+      <w:proofErr w:type="spellStart"/>
+      <w:r>
+        <w:rPr>
+          <w:sz w:val="24"/>
+          <w:szCs w:val="24"/>
+        </w:rPr>
+        <w:t>between</w:t>
+      </w:r>
+      <w:proofErr w:type="spellEnd"/>
+      <w:r>
+        <w:rPr>
+          <w:sz w:val="24"/>
+          <w:szCs w:val="24"/>
+        </w:rPr>
+        <w:t xml:space="preserve"> multiple </w:t>
+      </w:r>
+      <w:proofErr w:type="spellStart"/>
+      <w:r>
+        <w:rPr>
+          <w:sz w:val="24"/>
+          <w:szCs w:val="24"/>
+        </w:rPr>
+        <w:t>pos</w:t>
+      </w:r>
+      <w:r>
+        <w:rPr>
+          <w:sz w:val="24"/>
+          <w:szCs w:val="24"/>
+        </w:rPr>
+        <w:t>tures</w:t>
+      </w:r>
+      <w:proofErr w:type="spellEnd"/>
     </w:p>
     <w:p>
       <w:pPr>
@@ -399,17 +393,46 @@
           <w:szCs w:val="24"/>
           <w:lang w:val="en-US"/>
         </w:rPr>
-        <w:t>Let the NAO play diff</w:t>
-      </w:r>
-      <w:bookmarkStart w:id="0" w:name="_GoBack"/>
-      <w:bookmarkEnd w:id="0"/>
-      <w:r>
-        <w:rPr>
-          <w:sz w:val="24"/>
-          <w:szCs w:val="24"/>
-          <w:lang w:val="en-US"/>
-        </w:rPr>
-        <w:t>erent audio samples</w:t>
+        <w:t xml:space="preserve">Change the different LED’s </w:t>
+      </w:r>
+      <w:r>
+        <w:rPr>
+          <w:sz w:val="24"/>
+          <w:szCs w:val="24"/>
+          <w:lang w:val="en-US"/>
+        </w:rPr>
+        <w:t>of the</w:t>
+      </w:r>
+      <w:r>
+        <w:rPr>
+          <w:sz w:val="24"/>
+          <w:szCs w:val="24"/>
+          <w:lang w:val="en-US"/>
+        </w:rPr>
+        <w:t xml:space="preserve"> NAO’s body</w:t>
+      </w:r>
+    </w:p>
+    <w:p>
+      <w:pPr>
+        <w:pStyle w:val="Listenabsatz"/>
+        <w:numPr>
+          <w:ilvl w:val="0"/>
+          <w:numId w:val="1"/>
+        </w:numPr>
+        <w:spacing w:line="360" w:lineRule="auto"/>
+        <w:rPr>
+          <w:sz w:val="24"/>
+          <w:szCs w:val="24"/>
+          <w:lang w:val="en-US"/>
+        </w:rPr>
+      </w:pPr>
+      <w:r>
+        <w:rPr>
+          <w:sz w:val="24"/>
+          <w:szCs w:val="24"/>
+          <w:lang w:val="en-US"/>
+        </w:rPr>
+        <w:t>Let the NAO play different audio samples</w:t>
       </w:r>
     </w:p>
     <w:p>

</xml_diff>